<commit_message>
#1 : init project
cloud-config, ms and website
</commit_message>
<xml_diff>
--- a/doc/Note_d_intention.docx
+++ b/doc/Note_d_intention.docx
@@ -88,11 +88,12 @@
       </w:r>
     </w:p>
     <w:p>
-      <w:proofErr w:type="spellStart"/>
-      <w:r>
-        <w:t>Spring</w:t>
-      </w:r>
-      <w:proofErr w:type="spellEnd"/>
+      <w:r>
+        <w:t>Sprin</w:t>
+      </w:r>
+      <w:r>
+        <w:t>ts</w:t>
+      </w:r>
       <w:r>
         <w:t xml:space="preserve"> en </w:t>
       </w:r>
@@ -103,13 +104,19 @@
         <w:t xml:space="preserve"> sur une semaine.</w:t>
       </w:r>
       <w:r>
-        <w:t xml:space="preserve"> Les fonctionnalités totalement développées seront livrée à échéance</w:t>
+        <w:t xml:space="preserve"> Les fonctionnalités développées seront livrée à échéance</w:t>
       </w:r>
       <w:r>
         <w:t xml:space="preserve"> </w:t>
       </w:r>
       <w:r>
-        <w:t xml:space="preserve">de sprint. Les fonctionnalités en cours seront </w:t>
+        <w:t xml:space="preserve">de </w:t>
+      </w:r>
+      <w:r>
+        <w:t xml:space="preserve">chaque </w:t>
+      </w:r>
+      <w:r>
+        <w:t xml:space="preserve">sprint. Les fonctionnalités en cours seront </w:t>
       </w:r>
       <w:r>
         <w:t>reportées</w:t>
@@ -121,19 +128,53 @@
         <w:t xml:space="preserve"> </w:t>
       </w:r>
       <w:r>
-        <w:t xml:space="preserve">Le suivi seras effectué sur un </w:t>
-      </w:r>
-      <w:proofErr w:type="spellStart"/>
-      <w:r>
-        <w:t>board</w:t>
-      </w:r>
-      <w:proofErr w:type="spellEnd"/>
-      <w:r>
-        <w:t xml:space="preserve"> Kanban automatisé.</w:t>
-      </w:r>
-      <w:bookmarkStart w:id="0" w:name="_GoBack"/>
-      <w:bookmarkEnd w:id="0"/>
+        <w:t xml:space="preserve">Le suivi </w:t>
+      </w:r>
+      <w:r>
+        <w:t>sera</w:t>
+      </w:r>
+      <w:r>
+        <w:t xml:space="preserve"> effectué sur un </w:t>
+      </w:r>
+      <w:hyperlink r:id="rId9" w:history="1">
+        <w:proofErr w:type="spellStart"/>
+        <w:r>
+          <w:rPr>
+            <w:rStyle w:val="Lienhypertexte"/>
+          </w:rPr>
+          <w:t>board</w:t>
+        </w:r>
+        <w:proofErr w:type="spellEnd"/>
+        <w:r>
+          <w:rPr>
+            <w:rStyle w:val="Lienhypertexte"/>
+          </w:rPr>
+          <w:t xml:space="preserve"> Kanban </w:t>
+        </w:r>
+        <w:r>
+          <w:rPr>
+            <w:rStyle w:val="Lienhypertexte"/>
+          </w:rPr>
+          <w:t>aut</w:t>
+        </w:r>
+        <w:r>
+          <w:rPr>
+            <w:rStyle w:val="Lienhypertexte"/>
+          </w:rPr>
+          <w:t>o</w:t>
+        </w:r>
+        <w:r>
+          <w:rPr>
+            <w:rStyle w:val="Lienhypertexte"/>
+          </w:rPr>
+          <w:t>matisé</w:t>
+        </w:r>
+      </w:hyperlink>
+      <w:r>
+        <w:t>.</w:t>
+      </w:r>
     </w:p>
+    <w:p/>
     <w:p>
       <w:pPr>
         <w:pStyle w:val="Paragraphedeliste"/>
@@ -198,7 +239,10 @@
         <w:t xml:space="preserve">Allotissement : </w:t>
       </w:r>
       <w:r>
-        <w:t>Lot v1.0</w:t>
+        <w:t>Lot v1.</w:t>
+      </w:r>
+      <w:r>
+        <w:t>1</w:t>
       </w:r>
       <w:r>
         <w:t xml:space="preserve"> – Semaine S19 (10-14 Mai)</w:t>
@@ -262,7 +306,13 @@
         <w:t>Un utilisateur peut s’identifier et compléter ses informations personnelles</w:t>
       </w:r>
       <w:r>
-        <w:t xml:space="preserve"> (1.0)</w:t>
+        <w:t xml:space="preserve"> (1.</w:t>
+      </w:r>
+      <w:r>
+        <w:t>1</w:t>
+      </w:r>
+      <w:r>
+        <w:t>)</w:t>
       </w:r>
     </w:p>
     <w:p>
@@ -280,7 +330,13 @@
         <w:t>peuvent accéder à la liste des utilisateurs</w:t>
       </w:r>
       <w:r>
-        <w:t xml:space="preserve"> (1.0)</w:t>
+        <w:t xml:space="preserve"> (1.</w:t>
+      </w:r>
+      <w:r>
+        <w:t>1</w:t>
+      </w:r>
+      <w:r>
+        <w:t>)</w:t>
       </w:r>
     </w:p>
     <w:p>
@@ -295,7 +351,13 @@
         <w:t>Un utilisateur peut envoyer un message à un voisin</w:t>
       </w:r>
       <w:r>
-        <w:t xml:space="preserve"> (1.0)</w:t>
+        <w:t xml:space="preserve"> (1.</w:t>
+      </w:r>
+      <w:r>
+        <w:t>1</w:t>
+      </w:r>
+      <w:r>
+        <w:t>)</w:t>
       </w:r>
     </w:p>
     <w:p>
@@ -318,6 +380,9 @@
       <w:r>
         <w:t>r une demande d’achat groupé</w:t>
       </w:r>
+      <w:r>
+        <w:t xml:space="preserve"> (1.2)</w:t>
+      </w:r>
     </w:p>
     <w:p>
       <w:pPr>
@@ -328,7 +393,19 @@
         </w:numPr>
       </w:pPr>
       <w:r>
-        <w:t>Un utilisateur peu poster une demande de prêt d’article</w:t>
+        <w:t>Un utilisateur peu</w:t>
+      </w:r>
+      <w:r>
+        <w:t>t</w:t>
+      </w:r>
+      <w:r>
+        <w:t xml:space="preserve"> poster une demande de prêt d’article</w:t>
+      </w:r>
+      <w:r>
+        <w:t xml:space="preserve"> </w:t>
+      </w:r>
+      <w:r>
+        <w:t>(1.2)</w:t>
       </w:r>
     </w:p>
     <w:p>
@@ -342,6 +419,9 @@
       <w:r>
         <w:t xml:space="preserve">Un utilisateur peut visualiser l’emplacement d’un article commun </w:t>
       </w:r>
+      <w:r>
+        <w:t>(1.2)</w:t>
+      </w:r>
     </w:p>
     <w:p>
       <w:pPr>
@@ -354,6 +434,12 @@
       <w:r>
         <w:t>Un utilisateur peut réserver/emprunter l’un des articles commun</w:t>
       </w:r>
+      <w:r>
+        <w:t xml:space="preserve"> </w:t>
+      </w:r>
+      <w:r>
+        <w:t>(1.2)</w:t>
+      </w:r>
     </w:p>
     <w:p>
       <w:pPr>
@@ -372,6 +458,12 @@
       <w:r>
         <w:t>parties communes</w:t>
       </w:r>
+      <w:r>
+        <w:t xml:space="preserve"> </w:t>
+      </w:r>
+      <w:r>
+        <w:t>(1.2)</w:t>
+      </w:r>
     </w:p>
     <w:p>
       <w:pPr>
@@ -387,6 +479,9 @@
       <w:r>
         <w:t xml:space="preserve">peut effectuer des actions de communication collectives (dates et compte-rendu des AG,  …) </w:t>
       </w:r>
+      <w:r>
+        <w:t>(1.3)</w:t>
+      </w:r>
     </w:p>
     <w:p>
       <w:pPr>
@@ -397,24 +492,25 @@
         </w:numPr>
       </w:pPr>
       <w:r>
-        <w:t>Garde d’animaux/</w:t>
-      </w:r>
-      <w:proofErr w:type="spellStart"/>
-      <w:r>
-        <w:t>Nourir</w:t>
-      </w:r>
-      <w:proofErr w:type="spellEnd"/>
-    </w:p>
-    <w:p>
-      <w:pPr>
-        <w:pStyle w:val="Paragraphedeliste"/>
-        <w:numPr>
-          <w:ilvl w:val="0"/>
-          <w:numId w:val="16"/>
-        </w:numPr>
-      </w:pPr>
-      <w:r>
-        <w:t>Garde d’enfant</w:t>
+        <w:t>Un utilisateur peut envoyer une demande de service (g</w:t>
+      </w:r>
+      <w:r>
+        <w:t>arde d’animaux/</w:t>
+      </w:r>
+      <w:r>
+        <w:t xml:space="preserve">Nourrir, </w:t>
+      </w:r>
+      <w:r>
+        <w:t>d’enfant</w:t>
+      </w:r>
+      <w:r>
+        <w:t>s)</w:t>
+      </w:r>
+      <w:r>
+        <w:t xml:space="preserve"> </w:t>
+      </w:r>
+      <w:r>
+        <w:t>(1.3)</w:t>
       </w:r>
     </w:p>
     <w:p>
@@ -424,49 +520,40 @@
           <w:ilvl w:val="0"/>
           <w:numId w:val="19"/>
         </w:numPr>
-        <w:rPr>
-          <w:lang w:val="en-US"/>
-        </w:rPr>
-      </w:pPr>
-      <w:r>
-        <w:rPr>
-          <w:lang w:val="en-US"/>
-        </w:rPr>
-        <w:t>Absence conges</w:t>
-      </w:r>
+      </w:pPr>
+      <w:r>
+        <w:t xml:space="preserve">Un utilisateur peut renseigner ses </w:t>
+      </w:r>
+      <w:r>
+        <w:t>Absence</w:t>
+      </w:r>
+      <w:r>
+        <w:t>s (voisins vigilants)</w:t>
+      </w:r>
+      <w:r>
+        <w:t xml:space="preserve"> </w:t>
+      </w:r>
+      <w:r>
+        <w:t>(1.3)</w:t>
+      </w:r>
+      <w:bookmarkStart w:id="0" w:name="_GoBack"/>
+      <w:bookmarkEnd w:id="0"/>
     </w:p>
     <w:p>
       <w:pPr>
         <w:pStyle w:val="Paragraphedeliste"/>
         <w:numPr>
           <w:ilvl w:val="0"/>
-          <w:numId w:val="16"/>
+          <w:numId w:val="19"/>
         </w:numPr>
       </w:pPr>
       <w:r>
-        <w:t>Garde d’animaux/</w:t>
-      </w:r>
-      <w:proofErr w:type="spellStart"/>
-      <w:r>
-        <w:t>Nourir</w:t>
-      </w:r>
-      <w:proofErr w:type="spellEnd"/>
-    </w:p>
-    <w:p>
-      <w:pPr>
-        <w:pStyle w:val="Paragraphedeliste"/>
-        <w:numPr>
-          <w:ilvl w:val="0"/>
-          <w:numId w:val="16"/>
-        </w:numPr>
-      </w:pPr>
-      <w:r>
-        <w:t>Garde d’enfant</w:t>
+        <w:t>…</w:t>
       </w:r>
     </w:p>
     <w:p/>
     <w:sectPr>
-      <w:footerReference w:type="default" r:id="rId9"/>
+      <w:footerReference w:type="default" r:id="rId10"/>
       <w:pgSz w:w="11907" w:h="16839" w:code="9"/>
       <w:pgMar w:top="993" w:right="850" w:bottom="993" w:left="993" w:header="720" w:footer="720" w:gutter="0"/>
       <w:cols w:space="720"/>
@@ -545,7 +632,7 @@
             <w:noProof/>
             <w:lang w:bidi="fr-FR"/>
           </w:rPr>
-          <w:t>2</w:t>
+          <w:t>1</w:t>
         </w:r>
         <w:r>
           <w:rPr>
@@ -2394,7 +2481,6 @@
     <w:name w:val="Hyperlink"/>
     <w:basedOn w:val="Policepardfaut"/>
     <w:uiPriority w:val="99"/>
-    <w:semiHidden/>
     <w:unhideWhenUsed/>
     <w:rsid w:val="00B06BA6"/>
     <w:rPr>
@@ -3437,7 +3523,6 @@
     <w:name w:val="Hyperlink"/>
     <w:basedOn w:val="Policepardfaut"/>
     <w:uiPriority w:val="99"/>
-    <w:semiHidden/>
     <w:unhideWhenUsed/>
     <w:rsid w:val="00B06BA6"/>
     <w:rPr>
@@ -4080,7 +4165,7 @@
   <a:extraClrSchemeLst/>
   <a:extLst>
     <a:ext uri="{05A4C25C-085E-4340-85A3-A5531E510DB2}">
-      <thm15:themeFamily xmlns="" xmlns:thm15="http://schemas.microsoft.com/office/thememl/2012/main" name="Facet" id="{C0C680CD-088A-49FC-A102-D699147F32B2}" vid="{CFBC31BA-B70F-4F30-BCAA-4F3011E16C4D}"/>
+      <thm15:themeFamily xmlns:thm15="http://schemas.microsoft.com/office/thememl/2012/main" xmlns="" name="Facet" id="{C0C680CD-088A-49FC-A102-D699147F32B2}" vid="{CFBC31BA-B70F-4F30-BCAA-4F3011E16C4D}"/>
     </a:ext>
   </a:extLst>
 </a:theme>

</xml_diff>